<commit_message>
updated report with changes
</commit_message>
<xml_diff>
--- a/Omer Cengiz - CS 305 Project Two.docx
+++ b/Omer Cengiz - CS 305 Project Two.docx
@@ -280,8 +280,8 @@
         <w:br w:type="page"/>
       </w:r>
     </w:p>
-    <w:bookmarkStart w:id="0" w:name="_Toc1517617528" w:displacedByCustomXml="next"/>
-    <w:bookmarkStart w:id="1" w:name="_Toc1367610133" w:displacedByCustomXml="next"/>
+    <w:bookmarkStart w:id="0" w:name="_Toc1367610133" w:displacedByCustomXml="next"/>
+    <w:bookmarkStart w:id="1" w:name="_Toc1517617528" w:displacedByCustomXml="next"/>
     <w:sdt>
       <w:sdtPr>
         <w:rPr>
@@ -1779,7 +1779,25 @@
           <w:sz w:val="22"/>
           <w:szCs w:val="22"/>
         </w:rPr>
-        <w:t>AES encryption uses random numbers to generate initialization vectors, which ensure that even the same data produces different encrypted outputs. It is a symmetric algorithm, meaning the same key is used for both encryption and decryption, so the key must be shared securely between parties. In some cases AES is combined with asymmetric algorithms like RSA to secure the key exchange while AES handles the data encryption.</w:t>
+        <w:t xml:space="preserve">AES encryption uses random numbers to generate initialization vectors, which ensure that even the same data produces different encrypted outputs. It is a symmetric algorithm, meaning the same key is used for both encryption and decryption, so the key must be shared securely between parties. In some </w:t>
+      </w:r>
+      <w:proofErr w:type="gramStart"/>
+      <w:r>
+        <w:rPr>
+          <w:rFonts w:eastAsia="Times New Roman"/>
+          <w:sz w:val="22"/>
+          <w:szCs w:val="22"/>
+        </w:rPr>
+        <w:t>cases</w:t>
+      </w:r>
+      <w:proofErr w:type="gramEnd"/>
+      <w:r>
+        <w:rPr>
+          <w:rFonts w:eastAsia="Times New Roman"/>
+          <w:sz w:val="22"/>
+          <w:szCs w:val="22"/>
+        </w:rPr>
+        <w:t xml:space="preserve"> AES is combined with asymmetric algorithms like RSA to secure the key exchange while AES handles the data encryption.</w:t>
       </w:r>
     </w:p>
     <w:p>
@@ -1864,7 +1882,7 @@
           <w:szCs w:val="22"/>
         </w:rPr>
         <w:drawing>
-          <wp:inline distT="0" distB="0" distL="0" distR="0" wp14:anchorId="3BB1C171" wp14:editId="1BA78AAB">
+          <wp:inline distT="0" distB="0" distL="0" distR="0" wp14:anchorId="3BB1C171" wp14:editId="39134B50">
             <wp:extent cx="5935980" cy="1645920"/>
             <wp:effectExtent l="0" t="0" r="7620" b="0"/>
             <wp:docPr id="722921371" name="Picture 1"/>
@@ -2302,6 +2320,7 @@
       <w:r>
         <w:rPr>
           <w:rFonts w:eastAsia="Times New Roman" w:cstheme="minorHAnsi"/>
+          <w:noProof/>
           <w:sz w:val="22"/>
           <w:szCs w:val="22"/>
         </w:rPr>
@@ -2392,6 +2411,7 @@
       <w:r>
         <w:rPr>
           <w:rFonts w:eastAsia="Times New Roman" w:cstheme="minorHAnsi"/>
+          <w:noProof/>
           <w:sz w:val="22"/>
           <w:szCs w:val="22"/>
         </w:rPr>
@@ -2434,6 +2454,7 @@
       <w:r>
         <w:rPr>
           <w:rFonts w:eastAsia="Times New Roman" w:cstheme="minorHAnsi"/>
+          <w:noProof/>
           <w:sz w:val="22"/>
           <w:szCs w:val="22"/>
         </w:rPr>
@@ -2486,6 +2507,7 @@
       <w:r>
         <w:rPr>
           <w:rFonts w:cstheme="minorHAnsi"/>
+          <w:noProof/>
           <w:sz w:val="22"/>
           <w:szCs w:val="22"/>
         </w:rPr>
@@ -2567,13 +2589,14 @@
       <w:r>
         <w:rPr>
           <w:rFonts w:cstheme="minorHAnsi"/>
+          <w:noProof/>
           <w:sz w:val="22"/>
           <w:szCs w:val="22"/>
         </w:rPr>
         <w:drawing>
-          <wp:inline distT="0" distB="0" distL="0" distR="0" wp14:anchorId="22C215F0" wp14:editId="6DE89CA6">
-            <wp:extent cx="5943600" cy="4400550"/>
-            <wp:effectExtent l="0" t="0" r="0" b="0"/>
+          <wp:inline distT="0" distB="0" distL="0" distR="0" wp14:anchorId="22C215F0" wp14:editId="6C8157D4">
+            <wp:extent cx="5619404" cy="4160520"/>
+            <wp:effectExtent l="0" t="0" r="635" b="0"/>
             <wp:docPr id="489115649" name="Picture 1"/>
             <wp:cNvGraphicFramePr>
               <a:graphicFrameLocks xmlns:a="http://schemas.openxmlformats.org/drawingml/2006/main" noChangeAspect="1"/>
@@ -2594,7 +2617,7 @@
                   <pic:spPr>
                     <a:xfrm>
                       <a:off x="0" y="0"/>
-                      <a:ext cx="5943600" cy="4400550"/>
+                      <a:ext cx="5622137" cy="4162544"/>
                     </a:xfrm>
                     <a:prstGeom prst="rect">
                       <a:avLst/>
@@ -2620,6 +2643,7 @@
       <w:r>
         <w:rPr>
           <w:rFonts w:cstheme="minorHAnsi"/>
+          <w:noProof/>
           <w:sz w:val="22"/>
           <w:szCs w:val="22"/>
         </w:rPr>
@@ -2668,6 +2692,66 @@
           <w:szCs w:val="22"/>
         </w:rPr>
       </w:pPr>
+      <w:r>
+        <w:rPr>
+          <w:rFonts w:cstheme="minorHAnsi"/>
+          <w:sz w:val="22"/>
+          <w:szCs w:val="22"/>
+        </w:rPr>
+        <w:t>As part of the functional testing process, I reviewed the refactored code to identify and resolve any syntactical, logical, or security vulnerabilities. I carefully inspected the application to ensure that all implemented changes worked as intended and adhered to secure coding practices. The code was manually reviewed to confirm that it followed best practices and maintained logical flow without introducing new issues.</w:t>
+      </w:r>
+    </w:p>
+    <w:p>
+      <w:pPr>
+        <w:rPr>
+          <w:rFonts w:cstheme="minorHAnsi"/>
+          <w:sz w:val="22"/>
+          <w:szCs w:val="22"/>
+        </w:rPr>
+      </w:pPr>
+    </w:p>
+    <w:p>
+      <w:pPr>
+        <w:rPr>
+          <w:rFonts w:cstheme="minorHAnsi"/>
+          <w:sz w:val="22"/>
+          <w:szCs w:val="22"/>
+        </w:rPr>
+      </w:pPr>
+      <w:r>
+        <w:rPr>
+          <w:rFonts w:cstheme="minorHAnsi"/>
+          <w:sz w:val="22"/>
+          <w:szCs w:val="22"/>
+        </w:rPr>
+        <w:t>To validate the application’s functionality, I executed the refactored code, and it ran successfully without any errors. Screenshots of the functional tests demonstrate that the code was executed properly, with the expected results being displayed. By completing these tests, I ensured that the system’s functionality aligned with its intended purpose while addressing vulnerabilities.</w:t>
+      </w:r>
+    </w:p>
+    <w:p>
+      <w:pPr>
+        <w:rPr>
+          <w:rFonts w:cstheme="minorHAnsi"/>
+          <w:sz w:val="22"/>
+          <w:szCs w:val="22"/>
+        </w:rPr>
+      </w:pPr>
+    </w:p>
+    <w:p>
+      <w:pPr>
+        <w:rPr>
+          <w:rFonts w:cstheme="minorHAnsi"/>
+          <w:sz w:val="22"/>
+          <w:szCs w:val="22"/>
+        </w:rPr>
+      </w:pPr>
+      <w:r>
+        <w:rPr>
+          <w:rFonts w:cstheme="minorHAnsi"/>
+          <w:sz w:val="22"/>
+          <w:szCs w:val="22"/>
+        </w:rPr>
+        <w:t>The testing process reinforced the importance of verifying all changes manually and through execution. This step provided confidence that the application was secure and ready for production without exposing users to any risks.</w:t>
+      </w:r>
       <w:r>
         <w:rPr>
           <w:rFonts w:cstheme="minorHAnsi"/>
@@ -6389,6 +6473,7 @@
   <w:style w:type="character" w:default="1" w:styleId="DefaultParagraphFont">
     <w:name w:val="Default Paragraph Font"/>
     <w:uiPriority w:val="1"/>
+    <w:semiHidden/>
     <w:unhideWhenUsed/>
   </w:style>
   <w:style w:type="table" w:default="1" w:styleId="TableNormal">
@@ -7129,10 +7214,6 @@
 </file>
 
 <file path=customXml/item1.xml><?xml version="1.0" encoding="utf-8"?>
-<b:Sources xmlns:b="http://schemas.openxmlformats.org/officeDocument/2006/bibliography" xmlns="http://schemas.openxmlformats.org/officeDocument/2006/bibliography" SelectedStyle="/APASixthEditionOfficeOnline.xsl" StyleName="APA" Version="6"/>
-</file>
-
-<file path=customXml/item2.xml><?xml version="1.0" encoding="utf-8"?>
 <p:properties xmlns:p="http://schemas.microsoft.com/office/2006/metadata/properties" xmlns:xsi="http://www.w3.org/2001/XMLSchema-instance" xmlns:pc="http://schemas.microsoft.com/office/infopath/2007/PartnerControls">
   <documentManagement>
     <Comments xmlns="c534d78a-cb69-4aca-a069-043e1704d47b" xsi:nil="true"/>
@@ -7147,16 +7228,11 @@
 </p:properties>
 </file>
 
-<file path=customXml/item3.xml><?xml version="1.0" encoding="utf-8"?>
-<?mso-contentType ?>
-<FormTemplates xmlns="http://schemas.microsoft.com/sharepoint/v3/contenttype/forms">
-  <Display>DocumentLibraryForm</Display>
-  <Edit>DocumentLibraryForm</Edit>
-  <New>DocumentLibraryForm</New>
-</FormTemplates>
+<file path=customXml/item2.xml><?xml version="1.0" encoding="utf-8"?>
+<b:Sources xmlns:b="http://schemas.openxmlformats.org/officeDocument/2006/bibliography" xmlns="http://schemas.openxmlformats.org/officeDocument/2006/bibliography" SelectedStyle="/APASixthEditionOfficeOnline.xsl" StyleName="APA" Version="6"/>
 </file>
 
-<file path=customXml/item4.xml><?xml version="1.0" encoding="utf-8"?>
+<file path=customXml/item3.xml><?xml version="1.0" encoding="utf-8"?>
 <ct:contentTypeSchema xmlns:ct="http://schemas.microsoft.com/office/2006/metadata/contentType" xmlns:ma="http://schemas.microsoft.com/office/2006/metadata/properties/metaAttributes" ct:_="" ma:_="" ma:contentTypeName="Document" ma:contentTypeID="0x010100F5CC0A6DD1FA224496921034181E8D3A" ma:contentTypeVersion="14" ma:contentTypeDescription="Create a new document." ma:contentTypeScope="" ma:versionID="ff6a6df06ef94ff418f3c8b370b904e6">
   <xsd:schema xmlns:xsd="http://www.w3.org/2001/XMLSchema" xmlns:xs="http://www.w3.org/2001/XMLSchema" xmlns:p="http://schemas.microsoft.com/office/2006/metadata/properties" xmlns:ns2="c534d78a-cb69-4aca-a069-043e1704d47b" xmlns:ns3="40cc8b17-6277-40d3-adb4-53037ef9c179" targetNamespace="http://schemas.microsoft.com/office/2006/metadata/properties" ma:root="true" ma:fieldsID="b2980321f430c580e134f30fce888d45" ns2:_="" ns3:_="">
     <xsd:import namespace="c534d78a-cb69-4aca-a069-043e1704d47b"/>
@@ -7381,15 +7457,16 @@
 </ct:contentTypeSchema>
 </file>
 
-<file path=customXml/itemProps1.xml><?xml version="1.0" encoding="utf-8"?>
-<ds:datastoreItem xmlns:ds="http://schemas.openxmlformats.org/officeDocument/2006/customXml" ds:itemID="{ADC17017-D038-47B4-883E-8E6EBCDB8FF6}">
-  <ds:schemaRefs>
-    <ds:schemaRef ds:uri="http://schemas.openxmlformats.org/officeDocument/2006/bibliography"/>
-  </ds:schemaRefs>
-</ds:datastoreItem>
+<file path=customXml/item4.xml><?xml version="1.0" encoding="utf-8"?>
+<?mso-contentType ?>
+<FormTemplates xmlns="http://schemas.microsoft.com/sharepoint/v3/contenttype/forms">
+  <Display>DocumentLibraryForm</Display>
+  <Edit>DocumentLibraryForm</Edit>
+  <New>DocumentLibraryForm</New>
+</FormTemplates>
 </file>
 
-<file path=customXml/itemProps2.xml><?xml version="1.0" encoding="utf-8"?>
+<file path=customXml/itemProps1.xml><?xml version="1.0" encoding="utf-8"?>
 <ds:datastoreItem xmlns:ds="http://schemas.openxmlformats.org/officeDocument/2006/customXml" ds:itemID="{3C31B74E-B801-4B52-B7BA-EA9BE36F272F}">
   <ds:schemaRefs>
     <ds:schemaRef ds:uri="http://schemas.microsoft.com/office/2006/metadata/properties"/>
@@ -7400,15 +7477,15 @@
 </ds:datastoreItem>
 </file>
 
-<file path=customXml/itemProps3.xml><?xml version="1.0" encoding="utf-8"?>
-<ds:datastoreItem xmlns:ds="http://schemas.openxmlformats.org/officeDocument/2006/customXml" ds:itemID="{BDD9A1F8-243E-4DEE-9219-712EC0DB252F}">
+<file path=customXml/itemProps2.xml><?xml version="1.0" encoding="utf-8"?>
+<ds:datastoreItem xmlns:ds="http://schemas.openxmlformats.org/officeDocument/2006/customXml" ds:itemID="{ADC17017-D038-47B4-883E-8E6EBCDB8FF6}">
   <ds:schemaRefs>
-    <ds:schemaRef ds:uri="http://schemas.microsoft.com/sharepoint/v3/contenttype/forms"/>
+    <ds:schemaRef ds:uri="http://schemas.openxmlformats.org/officeDocument/2006/bibliography"/>
   </ds:schemaRefs>
 </ds:datastoreItem>
 </file>
 
-<file path=customXml/itemProps4.xml><?xml version="1.0" encoding="utf-8"?>
+<file path=customXml/itemProps3.xml><?xml version="1.0" encoding="utf-8"?>
 <ds:datastoreItem xmlns:ds="http://schemas.openxmlformats.org/officeDocument/2006/customXml" ds:itemID="{7969A40B-FE12-4AEB-B998-3DC7F9AF79FD}">
   <ds:schemaRefs>
     <ds:schemaRef ds:uri="http://schemas.microsoft.com/office/2006/metadata/contentType"/>
@@ -7425,4 +7502,12 @@
     <ds:schemaRef ds:uri="http://schemas.microsoft.com/internal/obd"/>
   </ds:schemaRefs>
 </ds:datastoreItem>
+</file>
+
+<file path=customXml/itemProps4.xml><?xml version="1.0" encoding="utf-8"?>
+<ds:datastoreItem xmlns:ds="http://schemas.openxmlformats.org/officeDocument/2006/customXml" ds:itemID="{BDD9A1F8-243E-4DEE-9219-712EC0DB252F}">
+  <ds:schemaRefs>
+    <ds:schemaRef ds:uri="http://schemas.microsoft.com/sharepoint/v3/contenttype/forms"/>
+  </ds:schemaRefs>
+</ds:datastoreItem>
 </file>
</xml_diff>